<commit_message>
添加Software development technical notes
添加Software development technical notes 文档，该文档用于记录本在开发学习过程中的技术问题记录
</commit_message>
<xml_diff>
--- a/Study-Notes/SwiftStudyNote.docx
+++ b/Study-Notes/SwiftStudyNote.docx
@@ -727,51 +727,128 @@
           <w:rFonts w:hint="eastAsia"/>
         </w:rPr>
       </w:pPr>
+      <w:proofErr w:type="spellStart"/>
+      <w:r>
+        <w:t>AnyOject</w:t>
+      </w:r>
+      <w:proofErr w:type="spellEnd"/>
+      <w:r>
+        <w:t xml:space="preserve"> </w:t>
+      </w:r>
+      <w:r>
+        <w:rPr>
+          <w:rFonts w:hint="eastAsia"/>
+        </w:rPr>
+        <w:t>代表任何的类对象</w:t>
+      </w:r>
+    </w:p>
+    <w:p>
+      <w:pPr>
+        <w:pStyle w:val="2"/>
+        <w:rPr>
+          <w:rFonts w:hint="eastAsia"/>
+        </w:rPr>
+      </w:pPr>
+      <w:r>
+        <w:t>A</w:t>
+      </w:r>
+      <w:r>
+        <w:rPr>
+          <w:rFonts w:hint="eastAsia"/>
+        </w:rPr>
+        <w:t>ny</w:t>
+      </w:r>
+      <w:r>
+        <w:rPr>
+          <w:rFonts w:hint="eastAsia"/>
+        </w:rPr>
+        <w:t xml:space="preserve"> </w:t>
+      </w:r>
+      <w:r>
+        <w:rPr>
+          <w:rFonts w:hint="eastAsia"/>
+        </w:rPr>
+        <w:t>表示任意的类型，包括整型，浮点型</w:t>
+      </w:r>
+    </w:p>
+    <w:p>
+      <w:pPr>
+        <w:rPr>
+          <w:rFonts w:hint="eastAsia"/>
+        </w:rPr>
+      </w:pPr>
+    </w:p>
+    <w:p>
+      <w:pPr>
+        <w:pStyle w:val="1"/>
+        <w:rPr>
+          <w:rFonts w:hint="eastAsia"/>
+        </w:rPr>
+      </w:pPr>
+      <w:r>
+        <w:t>6.</w:t>
+      </w:r>
+      <w:r>
+        <w:rPr>
+          <w:rFonts w:hint="eastAsia"/>
+        </w:rPr>
+        <w:t>扩展</w:t>
+      </w:r>
+      <w:r>
+        <w:rPr>
+          <w:rFonts w:hint="eastAsia"/>
+        </w:rPr>
+        <w:t xml:space="preserve"> extension</w:t>
+      </w:r>
+    </w:p>
+    <w:p>
+      <w:pPr>
+        <w:pStyle w:val="2"/>
+        <w:rPr>
+          <w:rFonts w:hint="eastAsia"/>
+        </w:rPr>
+      </w:pPr>
+      <w:r>
+        <w:rPr>
+          <w:rFonts w:hint="eastAsia"/>
+        </w:rPr>
+        <w:t>？</w:t>
+      </w:r>
+      <w:r>
+        <w:rPr>
+          <w:rFonts w:hint="eastAsia"/>
+        </w:rPr>
+        <w:t>嵌套类型没看</w:t>
+      </w:r>
+    </w:p>
+    <w:p>
+      <w:pPr>
+        <w:rPr>
+          <w:rFonts w:hint="eastAsia"/>
+        </w:rPr>
+      </w:pPr>
+    </w:p>
+    <w:p>
+      <w:pPr>
+        <w:pStyle w:val="1"/>
+        <w:rPr>
+          <w:rFonts w:hint="eastAsia"/>
+        </w:rPr>
+      </w:pPr>
+      <w:r>
+        <w:rPr>
+          <w:rFonts w:hint="eastAsia"/>
+        </w:rPr>
+        <w:t>7.</w:t>
+      </w:r>
+      <w:r>
+        <w:rPr>
+          <w:rFonts w:hint="eastAsia"/>
+        </w:rPr>
+        <w:t>协议</w:t>
+      </w:r>
       <w:bookmarkStart w:id="0" w:name="_GoBack"/>
       <w:bookmarkEnd w:id="0"/>
-      <w:proofErr w:type="spellStart"/>
-      <w:r>
-        <w:t>AnyOject</w:t>
-      </w:r>
-      <w:proofErr w:type="spellEnd"/>
-      <w:r>
-        <w:t xml:space="preserve"> </w:t>
-      </w:r>
-      <w:r>
-        <w:rPr>
-          <w:rFonts w:hint="eastAsia"/>
-        </w:rPr>
-        <w:t>代表任何的类对象</w:t>
-      </w:r>
-    </w:p>
-    <w:p>
-      <w:pPr>
-        <w:pStyle w:val="2"/>
-        <w:rPr>
-          <w:rFonts w:hint="eastAsia"/>
-        </w:rPr>
-      </w:pPr>
-      <w:r>
-        <w:t>A</w:t>
-      </w:r>
-      <w:r>
-        <w:rPr>
-          <w:rFonts w:hint="eastAsia"/>
-        </w:rPr>
-        <w:t>ny</w:t>
-      </w:r>
-      <w:r>
-        <w:rPr>
-          <w:rFonts w:hint="eastAsia"/>
-        </w:rPr>
-        <w:t xml:space="preserve"> </w:t>
-      </w:r>
-      <w:r>
-        <w:rPr>
-          <w:rFonts w:hint="eastAsia"/>
-        </w:rPr>
-        <w:t>表示任意的类型，包括整型，浮点型</w:t>
-      </w:r>
     </w:p>
     <w:p>
       <w:pPr>

</xml_diff>